<commit_message>
support get Medies list
</commit_message>
<xml_diff>
--- a/tests/samples/image/r-temple.docx
+++ b/tests/samples/image/r-temple.docx
@@ -11,7 +11,7 @@
           <wp:inline distT="0" distB="0" distL="0" distR="0" wp14:anchorId="0FCA4FF1" wp14:editId="765EC3BB">
             <wp:extent cx="953000" cy="390730"/>
             <wp:effectExtent l="0" t="0" r="0" b="0"/>
-            <wp:docPr id="1" name="图片 1"/>
+            <wp:docPr id="22" name="图片 1"/>
             <wp:cNvGraphicFramePr>
               <a:graphicFrameLocks xmlns:a="http://schemas.openxmlformats.org/drawingml/2006/main" noChangeAspect="1"/>
             </wp:cNvGraphicFramePr>
@@ -23,7 +23,7 @@
                     <pic:cNvPicPr/>
                   </pic:nvPicPr>
                   <pic:blipFill>
-                    <a:blip r:embed="rId23" cstate="print">
+                    <a:blip r:embed="rId22" cstate="print">
                       <a:extLst>
                         <a:ext uri="{28A0092B-C50C-407E-A947-70E740481C1C}">
                           <a14:useLocalDpi xmlns:a14="http://schemas.microsoft.com/office/drawing/2010/main" val="0"/>
@@ -56,12 +56,6 @@
       </w:r>
     </w:p>
     <w:p>
-      <w:pPr>
-        <w:jc w:val="center"/>
-      </w:pPr>
-      <w:r/>
-    </w:p>
-    <w:p>
       <w:r>
         <w:rPr>
           <w:rFonts w:hint="eastAsia"/>
@@ -69,7 +63,7 @@
         </w:rPr>
         <w:drawing>
           <wp:inline distT="0" distB="0" distL="0" distR="0" wp14:anchorId="6F86CF3D" wp14:editId="3D0AAD21">
-            <wp:extent cx="1390650" cy="1390650"/>
+            <wp:extent cx="1390650" cy="347133"/>
             <wp:effectExtent l="285750" t="285750" r="304800" b="304800"/>
             <wp:docPr id="2" name="图片 2"/>
             <wp:cNvGraphicFramePr>
@@ -83,7 +77,7 @@
                     <pic:cNvPicPr/>
                   </pic:nvPicPr>
                   <pic:blipFill>
-                    <a:blip r:embed="rId24" cstate="print">
+                    <a:blip r:embed="rId23" cstate="print">
                       <a:extLst>
                         <a:ext uri="{28A0092B-C50C-407E-A947-70E740481C1C}">
                           <a14:useLocalDpi xmlns:a14="http://schemas.microsoft.com/office/drawing/2010/main" val="0"/>
@@ -97,7 +91,7 @@
                   <pic:spPr>
                     <a:xfrm>
                       <a:off x="0" y="0"/>
-                      <a:ext cx="1390650" cy="1390650"/>
+                      <a:ext cx="1390650" cy="347133"/>
                     </a:xfrm>
                     <a:prstGeom prst="rect">
                       <a:avLst/>
@@ -270,7 +264,7 @@
               </w:rPr>
               <w:drawing>
                 <wp:inline distT="0" distB="0" distL="0" distR="0" wp14:anchorId="0217B8C4" wp14:editId="0166F5F4">
-                  <wp:extent cx="942975" cy="386568"/>
+                  <wp:extent cx="942975" cy="235384"/>
                   <wp:effectExtent l="0" t="0" r="0" b="0"/>
                   <wp:docPr id="3" name="图片 3"/>
                   <wp:cNvGraphicFramePr>
@@ -298,7 +292,7 @@
                         <pic:spPr>
                           <a:xfrm>
                             <a:off x="0" y="0"/>
-                            <a:ext cx="1005765" cy="412308"/>
+                            <a:ext cx="1005765" cy="235384"/>
                           </a:xfrm>
                           <a:prstGeom prst="rect">
                             <a:avLst/>
@@ -349,7 +343,7 @@
               </w:rPr>
               <w:drawing>
                 <wp:inline distT="0" distB="0" distL="0" distR="0" wp14:anchorId="0217B8C4" wp14:editId="0166F5F4">
-                  <wp:extent cx="942975" cy="386568"/>
+                  <wp:extent cx="942975" cy="946118"/>
                   <wp:effectExtent l="0" t="0" r="0" b="0"/>
                   <wp:docPr id="3" name="图片 3"/>
                   <wp:cNvGraphicFramePr>
@@ -377,7 +371,7 @@
                         <pic:spPr>
                           <a:xfrm>
                             <a:off x="0" y="0"/>
-                            <a:ext cx="1005765" cy="412308"/>
+                            <a:ext cx="1005765" cy="946118"/>
                           </a:xfrm>
                           <a:prstGeom prst="rect">
                             <a:avLst/>
@@ -428,7 +422,86 @@
               </w:rPr>
               <w:drawing>
                 <wp:inline distT="0" distB="0" distL="0" distR="0" wp14:anchorId="0217B8C4" wp14:editId="0166F5F4">
-                  <wp:extent cx="942975" cy="386568"/>
+                  <wp:extent cx="942975" cy="235384"/>
+                  <wp:effectExtent l="0" t="0" r="0" b="0"/>
+                  <wp:docPr id="3" name="图片 3"/>
+                  <wp:cNvGraphicFramePr>
+                    <a:graphicFrameLocks xmlns:a="http://schemas.openxmlformats.org/drawingml/2006/main" noChangeAspect="1"/>
+                  </wp:cNvGraphicFramePr>
+                  <a:graphic xmlns:a="http://schemas.openxmlformats.org/drawingml/2006/main">
+                    <a:graphicData uri="http://schemas.openxmlformats.org/drawingml/2006/picture">
+                      <pic:pic xmlns:pic="http://schemas.openxmlformats.org/drawingml/2006/picture">
+                        <pic:nvPicPr>
+                          <pic:cNvPr id="3" name="github_PNG73.png"/>
+                          <pic:cNvPicPr/>
+                        </pic:nvPicPr>
+                        <pic:blipFill>
+                          <a:blip r:embed="rId21" cstate="print">
+                            <a:extLst>
+                              <a:ext uri="{28A0092B-C50C-407E-A947-70E740481C1C}">
+                                <a14:useLocalDpi xmlns:a14="http://schemas.microsoft.com/office/drawing/2010/main" val="0"/>
+                              </a:ext>
+                            </a:extLst>
+                          </a:blip>
+                          <a:stretch>
+                            <a:fillRect/>
+                          </a:stretch>
+                        </pic:blipFill>
+                        <pic:spPr>
+                          <a:xfrm>
+                            <a:off x="0" y="0"/>
+                            <a:ext cx="1005765" cy="235384"/>
+                          </a:xfrm>
+                          <a:prstGeom prst="rect">
+                            <a:avLst/>
+                          </a:prstGeom>
+                        </pic:spPr>
+                      </pic:pic>
+                    </a:graphicData>
+                  </a:graphic>
+                </wp:inline>
+              </w:drawing>
+            </w:r>
+            <w:r>
+              <w:rPr>
+                <w:rStyle w:val="a4"/>
+              </w:rPr>
+            </w:r>
+          </w:p>
+        </w:tc>
+      </w:tr>
+      <w:tr xmlns:a="http://schemas.openxmlformats.org/drawingml/2006/main" xmlns:pic="http://schemas.openxmlformats.org/drawingml/2006/picture" xmlns:a14="http://schemas.microsoft.com/office/drawing/2010/main">
+        <w:tc>
+          <w:tcPr>
+            <w:tcW w:w="4148" w:type="dxa"/>
+          </w:tcPr>
+          <w:p>
+            <w:r>
+              <w:rPr>
+                <w:rFonts w:hint="eastAsia"/>
+              </w:rPr>
+              <w:t xml:space="preserve">3</w:t>
+            </w:r>
+            <w:r>
+              <w:rPr>
+                <w:rStyle w:val="a4"/>
+              </w:rPr>
+            </w:r>
+          </w:p>
+        </w:tc>
+        <w:tc>
+          <w:tcPr>
+            <w:tcW w:w="4148" w:type="dxa"/>
+          </w:tcPr>
+          <w:p>
+            <w:r>
+              <w:rPr>
+                <w:rFonts w:hint="eastAsia"/>
+                <w:noProof/>
+              </w:rPr>
+              <w:drawing>
+                <wp:inline distT="0" distB="0" distL="0" distR="0" wp14:anchorId="0217B8C4" wp14:editId="0166F5F4">
+                  <wp:extent cx="942975" cy="386619"/>
                   <wp:effectExtent l="0" t="0" r="0" b="0"/>
                   <wp:docPr id="3" name="图片 3"/>
                   <wp:cNvGraphicFramePr>
@@ -456,7 +529,7 @@
                         <pic:spPr>
                           <a:xfrm>
                             <a:off x="0" y="0"/>
-                            <a:ext cx="1005765" cy="412308"/>
+                            <a:ext cx="1005765" cy="386619"/>
                           </a:xfrm>
                           <a:prstGeom prst="rect">
                             <a:avLst/>
@@ -486,7 +559,7 @@
               <w:rPr>
                 <w:rFonts w:hint="eastAsia"/>
               </w:rPr>
-              <w:t xml:space="preserve">3</w:t>
+              <w:t xml:space="preserve">4</w:t>
             </w:r>
             <w:r>
               <w:rPr>
@@ -507,7 +580,7 @@
               </w:rPr>
               <w:drawing>
                 <wp:inline distT="0" distB="0" distL="0" distR="0" wp14:anchorId="0217B8C4" wp14:editId="0166F5F4">
-                  <wp:extent cx="942975" cy="386568"/>
+                  <wp:extent cx="942975" cy="386619"/>
                   <wp:effectExtent l="0" t="0" r="0" b="0"/>
                   <wp:docPr id="3" name="图片 3"/>
                   <wp:cNvGraphicFramePr>
@@ -521,7 +594,7 @@
                           <pic:cNvPicPr/>
                         </pic:nvPicPr>
                         <pic:blipFill>
-                          <a:blip r:embed="rId22" cstate="print">
+                          <a:blip r:embed="rId20" cstate="print">
                             <a:extLst>
                               <a:ext uri="{28A0092B-C50C-407E-A947-70E740481C1C}">
                                 <a14:useLocalDpi xmlns:a14="http://schemas.microsoft.com/office/drawing/2010/main" val="0"/>
@@ -535,86 +608,7 @@
                         <pic:spPr>
                           <a:xfrm>
                             <a:off x="0" y="0"/>
-                            <a:ext cx="1005765" cy="412308"/>
-                          </a:xfrm>
-                          <a:prstGeom prst="rect">
-                            <a:avLst/>
-                          </a:prstGeom>
-                        </pic:spPr>
-                      </pic:pic>
-                    </a:graphicData>
-                  </a:graphic>
-                </wp:inline>
-              </w:drawing>
-            </w:r>
-            <w:r>
-              <w:rPr>
-                <w:rStyle w:val="a4"/>
-              </w:rPr>
-            </w:r>
-          </w:p>
-        </w:tc>
-      </w:tr>
-      <w:tr xmlns:a="http://schemas.openxmlformats.org/drawingml/2006/main" xmlns:pic="http://schemas.openxmlformats.org/drawingml/2006/picture" xmlns:a14="http://schemas.microsoft.com/office/drawing/2010/main">
-        <w:tc>
-          <w:tcPr>
-            <w:tcW w:w="4148" w:type="dxa"/>
-          </w:tcPr>
-          <w:p>
-            <w:r>
-              <w:rPr>
-                <w:rFonts w:hint="eastAsia"/>
-              </w:rPr>
-              <w:t xml:space="preserve">4</w:t>
-            </w:r>
-            <w:r>
-              <w:rPr>
-                <w:rStyle w:val="a4"/>
-              </w:rPr>
-            </w:r>
-          </w:p>
-        </w:tc>
-        <w:tc>
-          <w:tcPr>
-            <w:tcW w:w="4148" w:type="dxa"/>
-          </w:tcPr>
-          <w:p>
-            <w:r>
-              <w:rPr>
-                <w:rFonts w:hint="eastAsia"/>
-                <w:noProof/>
-              </w:rPr>
-              <w:drawing>
-                <wp:inline distT="0" distB="0" distL="0" distR="0" wp14:anchorId="0217B8C4" wp14:editId="0166F5F4">
-                  <wp:extent cx="942975" cy="386568"/>
-                  <wp:effectExtent l="0" t="0" r="0" b="0"/>
-                  <wp:docPr id="3" name="图片 3"/>
-                  <wp:cNvGraphicFramePr>
-                    <a:graphicFrameLocks xmlns:a="http://schemas.openxmlformats.org/drawingml/2006/main" noChangeAspect="1"/>
-                  </wp:cNvGraphicFramePr>
-                  <a:graphic xmlns:a="http://schemas.openxmlformats.org/drawingml/2006/main">
-                    <a:graphicData uri="http://schemas.openxmlformats.org/drawingml/2006/picture">
-                      <pic:pic xmlns:pic="http://schemas.openxmlformats.org/drawingml/2006/picture">
-                        <pic:nvPicPr>
-                          <pic:cNvPr id="3" name="github_PNG73.png"/>
-                          <pic:cNvPicPr/>
-                        </pic:nvPicPr>
-                        <pic:blipFill>
-                          <a:blip r:embed="rId21" cstate="print">
-                            <a:extLst>
-                              <a:ext uri="{28A0092B-C50C-407E-A947-70E740481C1C}">
-                                <a14:useLocalDpi xmlns:a14="http://schemas.microsoft.com/office/drawing/2010/main" val="0"/>
-                              </a:ext>
-                            </a:extLst>
-                          </a:blip>
-                          <a:stretch>
-                            <a:fillRect/>
-                          </a:stretch>
-                        </pic:blipFill>
-                        <pic:spPr>
-                          <a:xfrm>
-                            <a:off x="0" y="0"/>
-                            <a:ext cx="1005765" cy="412308"/>
+                            <a:ext cx="1005765" cy="386619"/>
                           </a:xfrm>
                           <a:prstGeom prst="rect">
                             <a:avLst/>

</xml_diff>

<commit_message>
automatic height when replacing an image by md5
</commit_message>
<xml_diff>
--- a/tests/samples/image/r-temple.docx
+++ b/tests/samples/image/r-temple.docx
@@ -7,47 +7,16 @@
         <w:jc w:val="center"/>
       </w:pPr>
       <w:r>
-        <w:drawing xmlns:a="http://schemas.openxmlformats.org/drawingml/2006/main" xmlns:pic="http://schemas.openxmlformats.org/drawingml/2006/picture" xmlns:a14="http://schemas.microsoft.com/office/drawing/2010/main">
-          <wp:inline distT="0" distB="0" distL="0" distR="0" wp14:anchorId="0FCA4FF1" wp14:editId="765EC3BB">
-            <wp:extent cx="953000" cy="390730"/>
-            <wp:effectExtent l="0" t="0" r="0" b="0"/>
-            <wp:docPr id="22" name="图片 1"/>
-            <wp:cNvGraphicFramePr>
-              <a:graphicFrameLocks xmlns:a="http://schemas.openxmlformats.org/drawingml/2006/main" noChangeAspect="1"/>
-            </wp:cNvGraphicFramePr>
-            <a:graphic xmlns:a="http://schemas.openxmlformats.org/drawingml/2006/main">
-              <a:graphicData uri="http://schemas.openxmlformats.org/drawingml/2006/picture">
-                <pic:pic xmlns:pic="http://schemas.openxmlformats.org/drawingml/2006/picture">
-                  <pic:nvPicPr>
-                    <pic:cNvPr id="1" name="2.jpg"/>
-                    <pic:cNvPicPr/>
-                  </pic:nvPicPr>
-                  <pic:blipFill>
-                    <a:blip r:embed="rId22" cstate="print">
-                      <a:extLst>
-                        <a:ext uri="{28A0092B-C50C-407E-A947-70E740481C1C}">
-                          <a14:useLocalDpi xmlns:a14="http://schemas.microsoft.com/office/drawing/2010/main" val="0"/>
-                        </a:ext>
-                      </a:extLst>
-                    </a:blip>
-                    <a:stretch>
-                      <a:fillRect/>
-                    </a:stretch>
-                  </pic:blipFill>
-                  <pic:spPr>
-                    <a:xfrm>
-                      <a:off x="0" y="0"/>
-                      <a:ext cx="953000" cy="390730"/>
-                    </a:xfrm>
-                    <a:prstGeom prst="rect">
-                      <a:avLst/>
-                    </a:prstGeom>
-                  </pic:spPr>
-                </pic:pic>
-              </a:graphicData>
-            </a:graphic>
-          </wp:inline>
-        </w:drawing>
+        <w:t>image</w:t>
+      </w:r>
+      <w:r>
+        <w:t xml:space="preserve"> space</w:t>
+      </w:r>
+      <w:r>
+        <w:t xml:space="preserve"> </w:t>
+      </w:r>
+      <w:r>
+        <w:t>hold</w:t>
       </w:r>
       <w:r>
         <w:rPr>
@@ -77,7 +46,7 @@
                     <pic:cNvPicPr/>
                   </pic:nvPicPr>
                   <pic:blipFill>
-                    <a:blip r:embed="rId23" cstate="print">
+                    <a:blip r:embed="rId10" cstate="print">
                       <a:extLst>
                         <a:ext uri="{28A0092B-C50C-407E-A947-70E740481C1C}">
                           <a14:useLocalDpi xmlns:a14="http://schemas.microsoft.com/office/drawing/2010/main" val="0"/>
@@ -243,7 +212,7 @@
               <w:rPr>
                 <w:rFonts w:hint="eastAsia"/>
               </w:rPr>
-              <w:t xml:space="preserve">0</w:t>
+              <w:t>1</w:t>
             </w:r>
             <w:r>
               <w:rPr>
@@ -264,7 +233,7 @@
               </w:rPr>
               <w:drawing>
                 <wp:inline distT="0" distB="0" distL="0" distR="0" wp14:anchorId="0217B8C4" wp14:editId="0166F5F4">
-                  <wp:extent cx="942975" cy="235384"/>
+                  <wp:extent cx="942975" cy="386568"/>
                   <wp:effectExtent l="0" t="0" r="0" b="0"/>
                   <wp:docPr id="3" name="图片 3"/>
                   <wp:cNvGraphicFramePr>
@@ -278,7 +247,7 @@
                           <pic:cNvPicPr/>
                         </pic:nvPicPr>
                         <pic:blipFill>
-                          <a:blip r:embed="rId16" cstate="print">
+                          <a:blip r:embed="rId12" cstate="print">
                             <a:extLst>
                               <a:ext uri="{28A0092B-C50C-407E-A947-70E740481C1C}">
                                 <a14:useLocalDpi xmlns:a14="http://schemas.microsoft.com/office/drawing/2010/main" val="0"/>
@@ -292,7 +261,7 @@
                         <pic:spPr>
                           <a:xfrm>
                             <a:off x="0" y="0"/>
-                            <a:ext cx="1005765" cy="235384"/>
+                            <a:ext cx="1005765" cy="412308"/>
                           </a:xfrm>
                           <a:prstGeom prst="rect">
                             <a:avLst/>
@@ -308,317 +277,6 @@
               <w:rPr>
                 <w:rStyle w:val="a4"/>
               </w:rPr>
-            </w:r>
-          </w:p>
-        </w:tc>
-      </w:tr>
-      <w:tr xmlns:a="http://schemas.openxmlformats.org/drawingml/2006/main" xmlns:pic="http://schemas.openxmlformats.org/drawingml/2006/picture" xmlns:a14="http://schemas.microsoft.com/office/drawing/2010/main">
-        <w:tc>
-          <w:tcPr>
-            <w:tcW w:w="4148" w:type="dxa"/>
-          </w:tcPr>
-          <w:p>
-            <w:r>
-              <w:rPr>
-                <w:rFonts w:hint="eastAsia"/>
-              </w:rPr>
-              <w:t xml:space="preserve">1</w:t>
-            </w:r>
-            <w:r>
-              <w:rPr>
-                <w:rStyle w:val="a4"/>
-              </w:rPr>
-            </w:r>
-          </w:p>
-        </w:tc>
-        <w:tc>
-          <w:tcPr>
-            <w:tcW w:w="4148" w:type="dxa"/>
-          </w:tcPr>
-          <w:p>
-            <w:r>
-              <w:rPr>
-                <w:rFonts w:hint="eastAsia"/>
-                <w:noProof/>
-              </w:rPr>
-              <w:drawing>
-                <wp:inline distT="0" distB="0" distL="0" distR="0" wp14:anchorId="0217B8C4" wp14:editId="0166F5F4">
-                  <wp:extent cx="942975" cy="946118"/>
-                  <wp:effectExtent l="0" t="0" r="0" b="0"/>
-                  <wp:docPr id="3" name="图片 3"/>
-                  <wp:cNvGraphicFramePr>
-                    <a:graphicFrameLocks xmlns:a="http://schemas.openxmlformats.org/drawingml/2006/main" noChangeAspect="1"/>
-                  </wp:cNvGraphicFramePr>
-                  <a:graphic xmlns:a="http://schemas.openxmlformats.org/drawingml/2006/main">
-                    <a:graphicData uri="http://schemas.openxmlformats.org/drawingml/2006/picture">
-                      <pic:pic xmlns:pic="http://schemas.openxmlformats.org/drawingml/2006/picture">
-                        <pic:nvPicPr>
-                          <pic:cNvPr id="3" name="github_PNG73.png"/>
-                          <pic:cNvPicPr/>
-                        </pic:nvPicPr>
-                        <pic:blipFill>
-                          <a:blip r:embed="rId17" cstate="print">
-                            <a:extLst>
-                              <a:ext uri="{28A0092B-C50C-407E-A947-70E740481C1C}">
-                                <a14:useLocalDpi xmlns:a14="http://schemas.microsoft.com/office/drawing/2010/main" val="0"/>
-                              </a:ext>
-                            </a:extLst>
-                          </a:blip>
-                          <a:stretch>
-                            <a:fillRect/>
-                          </a:stretch>
-                        </pic:blipFill>
-                        <pic:spPr>
-                          <a:xfrm>
-                            <a:off x="0" y="0"/>
-                            <a:ext cx="1005765" cy="946118"/>
-                          </a:xfrm>
-                          <a:prstGeom prst="rect">
-                            <a:avLst/>
-                          </a:prstGeom>
-                        </pic:spPr>
-                      </pic:pic>
-                    </a:graphicData>
-                  </a:graphic>
-                </wp:inline>
-              </w:drawing>
-            </w:r>
-            <w:r>
-              <w:rPr>
-                <w:rStyle w:val="a4"/>
-              </w:rPr>
-            </w:r>
-          </w:p>
-        </w:tc>
-      </w:tr>
-      <w:tr xmlns:a="http://schemas.openxmlformats.org/drawingml/2006/main" xmlns:pic="http://schemas.openxmlformats.org/drawingml/2006/picture" xmlns:a14="http://schemas.microsoft.com/office/drawing/2010/main">
-        <w:tc>
-          <w:tcPr>
-            <w:tcW w:w="4148" w:type="dxa"/>
-          </w:tcPr>
-          <w:p>
-            <w:r>
-              <w:rPr>
-                <w:rFonts w:hint="eastAsia"/>
-              </w:rPr>
-              <w:t xml:space="preserve">2</w:t>
-            </w:r>
-            <w:r>
-              <w:rPr>
-                <w:rStyle w:val="a4"/>
-              </w:rPr>
-            </w:r>
-          </w:p>
-        </w:tc>
-        <w:tc>
-          <w:tcPr>
-            <w:tcW w:w="4148" w:type="dxa"/>
-          </w:tcPr>
-          <w:p>
-            <w:r>
-              <w:rPr>
-                <w:rFonts w:hint="eastAsia"/>
-                <w:noProof/>
-              </w:rPr>
-              <w:drawing>
-                <wp:inline distT="0" distB="0" distL="0" distR="0" wp14:anchorId="0217B8C4" wp14:editId="0166F5F4">
-                  <wp:extent cx="942975" cy="235384"/>
-                  <wp:effectExtent l="0" t="0" r="0" b="0"/>
-                  <wp:docPr id="3" name="图片 3"/>
-                  <wp:cNvGraphicFramePr>
-                    <a:graphicFrameLocks xmlns:a="http://schemas.openxmlformats.org/drawingml/2006/main" noChangeAspect="1"/>
-                  </wp:cNvGraphicFramePr>
-                  <a:graphic xmlns:a="http://schemas.openxmlformats.org/drawingml/2006/main">
-                    <a:graphicData uri="http://schemas.openxmlformats.org/drawingml/2006/picture">
-                      <pic:pic xmlns:pic="http://schemas.openxmlformats.org/drawingml/2006/picture">
-                        <pic:nvPicPr>
-                          <pic:cNvPr id="3" name="github_PNG73.png"/>
-                          <pic:cNvPicPr/>
-                        </pic:nvPicPr>
-                        <pic:blipFill>
-                          <a:blip r:embed="rId21" cstate="print">
-                            <a:extLst>
-                              <a:ext uri="{28A0092B-C50C-407E-A947-70E740481C1C}">
-                                <a14:useLocalDpi xmlns:a14="http://schemas.microsoft.com/office/drawing/2010/main" val="0"/>
-                              </a:ext>
-                            </a:extLst>
-                          </a:blip>
-                          <a:stretch>
-                            <a:fillRect/>
-                          </a:stretch>
-                        </pic:blipFill>
-                        <pic:spPr>
-                          <a:xfrm>
-                            <a:off x="0" y="0"/>
-                            <a:ext cx="1005765" cy="235384"/>
-                          </a:xfrm>
-                          <a:prstGeom prst="rect">
-                            <a:avLst/>
-                          </a:prstGeom>
-                        </pic:spPr>
-                      </pic:pic>
-                    </a:graphicData>
-                  </a:graphic>
-                </wp:inline>
-              </w:drawing>
-            </w:r>
-            <w:r>
-              <w:rPr>
-                <w:rStyle w:val="a4"/>
-              </w:rPr>
-            </w:r>
-          </w:p>
-        </w:tc>
-      </w:tr>
-      <w:tr xmlns:a="http://schemas.openxmlformats.org/drawingml/2006/main" xmlns:pic="http://schemas.openxmlformats.org/drawingml/2006/picture" xmlns:a14="http://schemas.microsoft.com/office/drawing/2010/main">
-        <w:tc>
-          <w:tcPr>
-            <w:tcW w:w="4148" w:type="dxa"/>
-          </w:tcPr>
-          <w:p>
-            <w:r>
-              <w:rPr>
-                <w:rFonts w:hint="eastAsia"/>
-              </w:rPr>
-              <w:t xml:space="preserve">3</w:t>
-            </w:r>
-            <w:r>
-              <w:rPr>
-                <w:rStyle w:val="a4"/>
-              </w:rPr>
-            </w:r>
-          </w:p>
-        </w:tc>
-        <w:tc>
-          <w:tcPr>
-            <w:tcW w:w="4148" w:type="dxa"/>
-          </w:tcPr>
-          <w:p>
-            <w:r>
-              <w:rPr>
-                <w:rFonts w:hint="eastAsia"/>
-                <w:noProof/>
-              </w:rPr>
-              <w:drawing>
-                <wp:inline distT="0" distB="0" distL="0" distR="0" wp14:anchorId="0217B8C4" wp14:editId="0166F5F4">
-                  <wp:extent cx="942975" cy="386619"/>
-                  <wp:effectExtent l="0" t="0" r="0" b="0"/>
-                  <wp:docPr id="3" name="图片 3"/>
-                  <wp:cNvGraphicFramePr>
-                    <a:graphicFrameLocks xmlns:a="http://schemas.openxmlformats.org/drawingml/2006/main" noChangeAspect="1"/>
-                  </wp:cNvGraphicFramePr>
-                  <a:graphic xmlns:a="http://schemas.openxmlformats.org/drawingml/2006/main">
-                    <a:graphicData uri="http://schemas.openxmlformats.org/drawingml/2006/picture">
-                      <pic:pic xmlns:pic="http://schemas.openxmlformats.org/drawingml/2006/picture">
-                        <pic:nvPicPr>
-                          <pic:cNvPr id="3" name="github_PNG73.png"/>
-                          <pic:cNvPicPr/>
-                        </pic:nvPicPr>
-                        <pic:blipFill>
-                          <a:blip r:embed="rId19" cstate="print">
-                            <a:extLst>
-                              <a:ext uri="{28A0092B-C50C-407E-A947-70E740481C1C}">
-                                <a14:useLocalDpi xmlns:a14="http://schemas.microsoft.com/office/drawing/2010/main" val="0"/>
-                              </a:ext>
-                            </a:extLst>
-                          </a:blip>
-                          <a:stretch>
-                            <a:fillRect/>
-                          </a:stretch>
-                        </pic:blipFill>
-                        <pic:spPr>
-                          <a:xfrm>
-                            <a:off x="0" y="0"/>
-                            <a:ext cx="1005765" cy="386619"/>
-                          </a:xfrm>
-                          <a:prstGeom prst="rect">
-                            <a:avLst/>
-                          </a:prstGeom>
-                        </pic:spPr>
-                      </pic:pic>
-                    </a:graphicData>
-                  </a:graphic>
-                </wp:inline>
-              </w:drawing>
-            </w:r>
-            <w:r>
-              <w:rPr>
-                <w:rStyle w:val="a4"/>
-              </w:rPr>
-            </w:r>
-          </w:p>
-        </w:tc>
-      </w:tr>
-      <w:tr xmlns:a="http://schemas.openxmlformats.org/drawingml/2006/main" xmlns:pic="http://schemas.openxmlformats.org/drawingml/2006/picture" xmlns:a14="http://schemas.microsoft.com/office/drawing/2010/main">
-        <w:tc>
-          <w:tcPr>
-            <w:tcW w:w="4148" w:type="dxa"/>
-          </w:tcPr>
-          <w:p>
-            <w:r>
-              <w:rPr>
-                <w:rFonts w:hint="eastAsia"/>
-              </w:rPr>
-              <w:t xml:space="preserve">4</w:t>
-            </w:r>
-            <w:r>
-              <w:rPr>
-                <w:rStyle w:val="a4"/>
-              </w:rPr>
-            </w:r>
-          </w:p>
-        </w:tc>
-        <w:tc>
-          <w:tcPr>
-            <w:tcW w:w="4148" w:type="dxa"/>
-          </w:tcPr>
-          <w:p>
-            <w:r>
-              <w:rPr>
-                <w:rFonts w:hint="eastAsia"/>
-                <w:noProof/>
-              </w:rPr>
-              <w:drawing>
-                <wp:inline distT="0" distB="0" distL="0" distR="0" wp14:anchorId="0217B8C4" wp14:editId="0166F5F4">
-                  <wp:extent cx="942975" cy="386619"/>
-                  <wp:effectExtent l="0" t="0" r="0" b="0"/>
-                  <wp:docPr id="3" name="图片 3"/>
-                  <wp:cNvGraphicFramePr>
-                    <a:graphicFrameLocks xmlns:a="http://schemas.openxmlformats.org/drawingml/2006/main" noChangeAspect="1"/>
-                  </wp:cNvGraphicFramePr>
-                  <a:graphic xmlns:a="http://schemas.openxmlformats.org/drawingml/2006/main">
-                    <a:graphicData uri="http://schemas.openxmlformats.org/drawingml/2006/picture">
-                      <pic:pic xmlns:pic="http://schemas.openxmlformats.org/drawingml/2006/picture">
-                        <pic:nvPicPr>
-                          <pic:cNvPr id="3" name="github_PNG73.png"/>
-                          <pic:cNvPicPr/>
-                        </pic:nvPicPr>
-                        <pic:blipFill>
-                          <a:blip r:embed="rId20" cstate="print">
-                            <a:extLst>
-                              <a:ext uri="{28A0092B-C50C-407E-A947-70E740481C1C}">
-                                <a14:useLocalDpi xmlns:a14="http://schemas.microsoft.com/office/drawing/2010/main" val="0"/>
-                              </a:ext>
-                            </a:extLst>
-                          </a:blip>
-                          <a:stretch>
-                            <a:fillRect/>
-                          </a:stretch>
-                        </pic:blipFill>
-                        <pic:spPr>
-                          <a:xfrm>
-                            <a:off x="0" y="0"/>
-                            <a:ext cx="1005765" cy="386619"/>
-                          </a:xfrm>
-                          <a:prstGeom prst="rect">
-                            <a:avLst/>
-                          </a:prstGeom>
-                        </pic:spPr>
-                      </pic:pic>
-                    </a:graphicData>
-                  </a:graphic>
-                </wp:inline>
-              </w:drawing>
             </w:r>
             <w:r>
               <w:rPr>

</xml_diff>

<commit_message>
supports setting the image width
</commit_message>
<xml_diff>
--- a/tests/samples/image/r-temple.docx
+++ b/tests/samples/image/r-temple.docx
@@ -7,16 +7,48 @@
         <w:jc w:val="center"/>
       </w:pPr>
       <w:r>
-        <w:t>image</w:t>
-      </w:r>
-      <w:r>
-        <w:t xml:space="preserve"> space</w:t>
-      </w:r>
-      <w:r>
-        <w:t xml:space="preserve"> </w:t>
-      </w:r>
-      <w:r>
-        <w:t>hold</w:t>
+        <w:t/>
+        <w:drawing xmlns:a="http://schemas.openxmlformats.org/drawingml/2006/main" xmlns:pic="http://schemas.openxmlformats.org/drawingml/2006/picture" xmlns:a14="http://schemas.microsoft.com/office/drawing/2010/main">
+          <wp:inline distT="0" distB="0" distL="0" distR="0" wp14:anchorId="0FCA4FF1" wp14:editId="765EC3BB">
+            <wp:extent cx="2859000" cy="1505740"/>
+            <wp:effectExtent l="0" t="0" r="0" b="0"/>
+            <wp:docPr id="22" name="图片 1"/>
+            <wp:cNvGraphicFramePr>
+              <a:graphicFrameLocks xmlns:a="http://schemas.openxmlformats.org/drawingml/2006/main" noChangeAspect="1"/>
+            </wp:cNvGraphicFramePr>
+            <a:graphic xmlns:a="http://schemas.openxmlformats.org/drawingml/2006/main">
+              <a:graphicData uri="http://schemas.openxmlformats.org/drawingml/2006/picture">
+                <pic:pic xmlns:pic="http://schemas.openxmlformats.org/drawingml/2006/picture">
+                  <pic:nvPicPr>
+                    <pic:cNvPr id="1" name="2.jpg"/>
+                    <pic:cNvPicPr/>
+                  </pic:nvPicPr>
+                  <pic:blipFill>
+                    <a:blip r:embed="rId22" cstate="print">
+                      <a:extLst>
+                        <a:ext uri="{28A0092B-C50C-407E-A947-70E740481C1C}">
+                          <a14:useLocalDpi xmlns:a14="http://schemas.microsoft.com/office/drawing/2010/main" val="0"/>
+                        </a:ext>
+                      </a:extLst>
+                    </a:blip>
+                    <a:stretch>
+                      <a:fillRect/>
+                    </a:stretch>
+                  </pic:blipFill>
+                  <pic:spPr>
+                    <a:xfrm>
+                      <a:off x="0" y="0"/>
+                      <a:ext cx="2859000" cy="1505740"/>
+                    </a:xfrm>
+                    <a:prstGeom prst="rect">
+                      <a:avLst/>
+                    </a:prstGeom>
+                  </pic:spPr>
+                </pic:pic>
+              </a:graphicData>
+            </a:graphic>
+          </wp:inline>
+        </w:drawing>
       </w:r>
       <w:r>
         <w:rPr>
@@ -46,7 +78,7 @@
                     <pic:cNvPicPr/>
                   </pic:nvPicPr>
                   <pic:blipFill>
-                    <a:blip r:embed="rId10" cstate="print">
+                    <a:blip r:embed="rId23" cstate="print">
                       <a:extLst>
                         <a:ext uri="{28A0092B-C50C-407E-A947-70E740481C1C}">
                           <a14:useLocalDpi xmlns:a14="http://schemas.microsoft.com/office/drawing/2010/main" val="0"/>
@@ -212,7 +244,7 @@
               <w:rPr>
                 <w:rFonts w:hint="eastAsia"/>
               </w:rPr>
-              <w:t>1</w:t>
+              <w:t xml:space="preserve">0</w:t>
             </w:r>
             <w:r>
               <w:rPr>
@@ -233,7 +265,7 @@
               </w:rPr>
               <w:drawing>
                 <wp:inline distT="0" distB="0" distL="0" distR="0" wp14:anchorId="0217B8C4" wp14:editId="0166F5F4">
-                  <wp:extent cx="942975" cy="386568"/>
+                  <wp:extent cx="942975" cy="235384"/>
                   <wp:effectExtent l="0" t="0" r="0" b="0"/>
                   <wp:docPr id="3" name="图片 3"/>
                   <wp:cNvGraphicFramePr>
@@ -247,7 +279,7 @@
                           <pic:cNvPicPr/>
                         </pic:nvPicPr>
                         <pic:blipFill>
-                          <a:blip r:embed="rId12" cstate="print">
+                          <a:blip r:embed="rId16" cstate="print">
                             <a:extLst>
                               <a:ext uri="{28A0092B-C50C-407E-A947-70E740481C1C}">
                                 <a14:useLocalDpi xmlns:a14="http://schemas.microsoft.com/office/drawing/2010/main" val="0"/>
@@ -261,7 +293,7 @@
                         <pic:spPr>
                           <a:xfrm>
                             <a:off x="0" y="0"/>
-                            <a:ext cx="1005765" cy="412308"/>
+                            <a:ext cx="1005765" cy="235384"/>
                           </a:xfrm>
                           <a:prstGeom prst="rect">
                             <a:avLst/>
@@ -277,6 +309,317 @@
               <w:rPr>
                 <w:rStyle w:val="a4"/>
               </w:rPr>
+            </w:r>
+          </w:p>
+        </w:tc>
+      </w:tr>
+      <w:tr xmlns:a="http://schemas.openxmlformats.org/drawingml/2006/main" xmlns:pic="http://schemas.openxmlformats.org/drawingml/2006/picture" xmlns:a14="http://schemas.microsoft.com/office/drawing/2010/main">
+        <w:tc>
+          <w:tcPr>
+            <w:tcW w:w="4148" w:type="dxa"/>
+          </w:tcPr>
+          <w:p>
+            <w:r>
+              <w:rPr>
+                <w:rFonts w:hint="eastAsia"/>
+              </w:rPr>
+              <w:t xml:space="preserve">1</w:t>
+            </w:r>
+            <w:r>
+              <w:rPr>
+                <w:rStyle w:val="a4"/>
+              </w:rPr>
+            </w:r>
+          </w:p>
+        </w:tc>
+        <w:tc>
+          <w:tcPr>
+            <w:tcW w:w="4148" w:type="dxa"/>
+          </w:tcPr>
+          <w:p>
+            <w:r>
+              <w:rPr>
+                <w:rFonts w:hint="eastAsia"/>
+                <w:noProof/>
+              </w:rPr>
+              <w:drawing>
+                <wp:inline distT="0" distB="0" distL="0" distR="0" wp14:anchorId="0217B8C4" wp14:editId="0166F5F4">
+                  <wp:extent cx="942975" cy="946118"/>
+                  <wp:effectExtent l="0" t="0" r="0" b="0"/>
+                  <wp:docPr id="3" name="图片 3"/>
+                  <wp:cNvGraphicFramePr>
+                    <a:graphicFrameLocks xmlns:a="http://schemas.openxmlformats.org/drawingml/2006/main" noChangeAspect="1"/>
+                  </wp:cNvGraphicFramePr>
+                  <a:graphic xmlns:a="http://schemas.openxmlformats.org/drawingml/2006/main">
+                    <a:graphicData uri="http://schemas.openxmlformats.org/drawingml/2006/picture">
+                      <pic:pic xmlns:pic="http://schemas.openxmlformats.org/drawingml/2006/picture">
+                        <pic:nvPicPr>
+                          <pic:cNvPr id="3" name="github_PNG73.png"/>
+                          <pic:cNvPicPr/>
+                        </pic:nvPicPr>
+                        <pic:blipFill>
+                          <a:blip r:embed="rId17" cstate="print">
+                            <a:extLst>
+                              <a:ext uri="{28A0092B-C50C-407E-A947-70E740481C1C}">
+                                <a14:useLocalDpi xmlns:a14="http://schemas.microsoft.com/office/drawing/2010/main" val="0"/>
+                              </a:ext>
+                            </a:extLst>
+                          </a:blip>
+                          <a:stretch>
+                            <a:fillRect/>
+                          </a:stretch>
+                        </pic:blipFill>
+                        <pic:spPr>
+                          <a:xfrm>
+                            <a:off x="0" y="0"/>
+                            <a:ext cx="1005765" cy="946118"/>
+                          </a:xfrm>
+                          <a:prstGeom prst="rect">
+                            <a:avLst/>
+                          </a:prstGeom>
+                        </pic:spPr>
+                      </pic:pic>
+                    </a:graphicData>
+                  </a:graphic>
+                </wp:inline>
+              </w:drawing>
+            </w:r>
+            <w:r>
+              <w:rPr>
+                <w:rStyle w:val="a4"/>
+              </w:rPr>
+            </w:r>
+          </w:p>
+        </w:tc>
+      </w:tr>
+      <w:tr xmlns:a="http://schemas.openxmlformats.org/drawingml/2006/main" xmlns:pic="http://schemas.openxmlformats.org/drawingml/2006/picture" xmlns:a14="http://schemas.microsoft.com/office/drawing/2010/main">
+        <w:tc>
+          <w:tcPr>
+            <w:tcW w:w="4148" w:type="dxa"/>
+          </w:tcPr>
+          <w:p>
+            <w:r>
+              <w:rPr>
+                <w:rFonts w:hint="eastAsia"/>
+              </w:rPr>
+              <w:t xml:space="preserve">2</w:t>
+            </w:r>
+            <w:r>
+              <w:rPr>
+                <w:rStyle w:val="a4"/>
+              </w:rPr>
+            </w:r>
+          </w:p>
+        </w:tc>
+        <w:tc>
+          <w:tcPr>
+            <w:tcW w:w="4148" w:type="dxa"/>
+          </w:tcPr>
+          <w:p>
+            <w:r>
+              <w:rPr>
+                <w:rFonts w:hint="eastAsia"/>
+                <w:noProof/>
+              </w:rPr>
+              <w:drawing>
+                <wp:inline distT="0" distB="0" distL="0" distR="0" wp14:anchorId="0217B8C4" wp14:editId="0166F5F4">
+                  <wp:extent cx="942975" cy="235384"/>
+                  <wp:effectExtent l="0" t="0" r="0" b="0"/>
+                  <wp:docPr id="3" name="图片 3"/>
+                  <wp:cNvGraphicFramePr>
+                    <a:graphicFrameLocks xmlns:a="http://schemas.openxmlformats.org/drawingml/2006/main" noChangeAspect="1"/>
+                  </wp:cNvGraphicFramePr>
+                  <a:graphic xmlns:a="http://schemas.openxmlformats.org/drawingml/2006/main">
+                    <a:graphicData uri="http://schemas.openxmlformats.org/drawingml/2006/picture">
+                      <pic:pic xmlns:pic="http://schemas.openxmlformats.org/drawingml/2006/picture">
+                        <pic:nvPicPr>
+                          <pic:cNvPr id="3" name="github_PNG73.png"/>
+                          <pic:cNvPicPr/>
+                        </pic:nvPicPr>
+                        <pic:blipFill>
+                          <a:blip r:embed="rId21" cstate="print">
+                            <a:extLst>
+                              <a:ext uri="{28A0092B-C50C-407E-A947-70E740481C1C}">
+                                <a14:useLocalDpi xmlns:a14="http://schemas.microsoft.com/office/drawing/2010/main" val="0"/>
+                              </a:ext>
+                            </a:extLst>
+                          </a:blip>
+                          <a:stretch>
+                            <a:fillRect/>
+                          </a:stretch>
+                        </pic:blipFill>
+                        <pic:spPr>
+                          <a:xfrm>
+                            <a:off x="0" y="0"/>
+                            <a:ext cx="1005765" cy="235384"/>
+                          </a:xfrm>
+                          <a:prstGeom prst="rect">
+                            <a:avLst/>
+                          </a:prstGeom>
+                        </pic:spPr>
+                      </pic:pic>
+                    </a:graphicData>
+                  </a:graphic>
+                </wp:inline>
+              </w:drawing>
+            </w:r>
+            <w:r>
+              <w:rPr>
+                <w:rStyle w:val="a4"/>
+              </w:rPr>
+            </w:r>
+          </w:p>
+        </w:tc>
+      </w:tr>
+      <w:tr xmlns:a="http://schemas.openxmlformats.org/drawingml/2006/main" xmlns:pic="http://schemas.openxmlformats.org/drawingml/2006/picture" xmlns:a14="http://schemas.microsoft.com/office/drawing/2010/main">
+        <w:tc>
+          <w:tcPr>
+            <w:tcW w:w="4148" w:type="dxa"/>
+          </w:tcPr>
+          <w:p>
+            <w:r>
+              <w:rPr>
+                <w:rFonts w:hint="eastAsia"/>
+              </w:rPr>
+              <w:t xml:space="preserve">3</w:t>
+            </w:r>
+            <w:r>
+              <w:rPr>
+                <w:rStyle w:val="a4"/>
+              </w:rPr>
+            </w:r>
+          </w:p>
+        </w:tc>
+        <w:tc>
+          <w:tcPr>
+            <w:tcW w:w="4148" w:type="dxa"/>
+          </w:tcPr>
+          <w:p>
+            <w:r>
+              <w:rPr>
+                <w:rFonts w:hint="eastAsia"/>
+                <w:noProof/>
+              </w:rPr>
+              <w:drawing>
+                <wp:inline distT="0" distB="0" distL="0" distR="0" wp14:anchorId="0217B8C4" wp14:editId="0166F5F4">
+                  <wp:extent cx="942975" cy="386619"/>
+                  <wp:effectExtent l="0" t="0" r="0" b="0"/>
+                  <wp:docPr id="3" name="图片 3"/>
+                  <wp:cNvGraphicFramePr>
+                    <a:graphicFrameLocks xmlns:a="http://schemas.openxmlformats.org/drawingml/2006/main" noChangeAspect="1"/>
+                  </wp:cNvGraphicFramePr>
+                  <a:graphic xmlns:a="http://schemas.openxmlformats.org/drawingml/2006/main">
+                    <a:graphicData uri="http://schemas.openxmlformats.org/drawingml/2006/picture">
+                      <pic:pic xmlns:pic="http://schemas.openxmlformats.org/drawingml/2006/picture">
+                        <pic:nvPicPr>
+                          <pic:cNvPr id="3" name="github_PNG73.png"/>
+                          <pic:cNvPicPr/>
+                        </pic:nvPicPr>
+                        <pic:blipFill>
+                          <a:blip r:embed="rId19" cstate="print">
+                            <a:extLst>
+                              <a:ext uri="{28A0092B-C50C-407E-A947-70E740481C1C}">
+                                <a14:useLocalDpi xmlns:a14="http://schemas.microsoft.com/office/drawing/2010/main" val="0"/>
+                              </a:ext>
+                            </a:extLst>
+                          </a:blip>
+                          <a:stretch>
+                            <a:fillRect/>
+                          </a:stretch>
+                        </pic:blipFill>
+                        <pic:spPr>
+                          <a:xfrm>
+                            <a:off x="0" y="0"/>
+                            <a:ext cx="1005765" cy="386619"/>
+                          </a:xfrm>
+                          <a:prstGeom prst="rect">
+                            <a:avLst/>
+                          </a:prstGeom>
+                        </pic:spPr>
+                      </pic:pic>
+                    </a:graphicData>
+                  </a:graphic>
+                </wp:inline>
+              </w:drawing>
+            </w:r>
+            <w:r>
+              <w:rPr>
+                <w:rStyle w:val="a4"/>
+              </w:rPr>
+            </w:r>
+          </w:p>
+        </w:tc>
+      </w:tr>
+      <w:tr xmlns:a="http://schemas.openxmlformats.org/drawingml/2006/main" xmlns:pic="http://schemas.openxmlformats.org/drawingml/2006/picture" xmlns:a14="http://schemas.microsoft.com/office/drawing/2010/main">
+        <w:tc>
+          <w:tcPr>
+            <w:tcW w:w="4148" w:type="dxa"/>
+          </w:tcPr>
+          <w:p>
+            <w:r>
+              <w:rPr>
+                <w:rFonts w:hint="eastAsia"/>
+              </w:rPr>
+              <w:t xml:space="preserve">4</w:t>
+            </w:r>
+            <w:r>
+              <w:rPr>
+                <w:rStyle w:val="a4"/>
+              </w:rPr>
+            </w:r>
+          </w:p>
+        </w:tc>
+        <w:tc>
+          <w:tcPr>
+            <w:tcW w:w="4148" w:type="dxa"/>
+          </w:tcPr>
+          <w:p>
+            <w:r>
+              <w:rPr>
+                <w:rFonts w:hint="eastAsia"/>
+                <w:noProof/>
+              </w:rPr>
+              <w:drawing>
+                <wp:inline distT="0" distB="0" distL="0" distR="0" wp14:anchorId="0217B8C4" wp14:editId="0166F5F4">
+                  <wp:extent cx="942975" cy="386619"/>
+                  <wp:effectExtent l="0" t="0" r="0" b="0"/>
+                  <wp:docPr id="3" name="图片 3"/>
+                  <wp:cNvGraphicFramePr>
+                    <a:graphicFrameLocks xmlns:a="http://schemas.openxmlformats.org/drawingml/2006/main" noChangeAspect="1"/>
+                  </wp:cNvGraphicFramePr>
+                  <a:graphic xmlns:a="http://schemas.openxmlformats.org/drawingml/2006/main">
+                    <a:graphicData uri="http://schemas.openxmlformats.org/drawingml/2006/picture">
+                      <pic:pic xmlns:pic="http://schemas.openxmlformats.org/drawingml/2006/picture">
+                        <pic:nvPicPr>
+                          <pic:cNvPr id="3" name="github_PNG73.png"/>
+                          <pic:cNvPicPr/>
+                        </pic:nvPicPr>
+                        <pic:blipFill>
+                          <a:blip r:embed="rId20" cstate="print">
+                            <a:extLst>
+                              <a:ext uri="{28A0092B-C50C-407E-A947-70E740481C1C}">
+                                <a14:useLocalDpi xmlns:a14="http://schemas.microsoft.com/office/drawing/2010/main" val="0"/>
+                              </a:ext>
+                            </a:extLst>
+                          </a:blip>
+                          <a:stretch>
+                            <a:fillRect/>
+                          </a:stretch>
+                        </pic:blipFill>
+                        <pic:spPr>
+                          <a:xfrm>
+                            <a:off x="0" y="0"/>
+                            <a:ext cx="1005765" cy="386619"/>
+                          </a:xfrm>
+                          <a:prstGeom prst="rect">
+                            <a:avLst/>
+                          </a:prstGeom>
+                        </pic:spPr>
+                      </pic:pic>
+                    </a:graphicData>
+                  </a:graphic>
+                </wp:inline>
+              </w:drawing>
             </w:r>
             <w:r>
               <w:rPr>

</xml_diff>